<commit_message>
Finished Studio 1-2 Submission
Finished Document with all tasks and formatting.
Added student controller to database application
</commit_message>
<xml_diff>
--- a/Documents/Studio 1-2.docx
+++ b/Documents/Studio 1-2.docx
@@ -201,13 +201,19 @@
             <w:pPr>
               <w:rPr>
                 <w:rFonts w:ascii="Arial" w:hAnsi="Arial" w:cs="Arial"/>
+                <w:b/>
+                <w:bCs/>
                 <w:color w:val="00B050"/>
+                <w:highlight w:val="red"/>
               </w:rPr>
             </w:pPr>
             <w:r>
               <w:rPr>
                 <w:rFonts w:ascii="Arial" w:hAnsi="Arial" w:cs="Arial"/>
+                <w:b/>
+                <w:bCs/>
                 <w:color w:val="00B050"/>
+                <w:highlight w:val="red"/>
               </w:rPr>
               <w:t xml:space="preserve">High Distinction </w:t>
             </w:r>
@@ -255,39 +261,37 @@
         </w:rPr>
         <w:t>1</w:t>
       </w:r>
-      <w:r>
-        <w:t>:</w:t>
-      </w:r>
-    </w:p>
-    <w:p>
-      <w:pPr>
-        <w:rPr>
-          <w:rFonts w:ascii="Arial" w:hAnsi="Arial" w:cs="Arial"/>
-          <w:color w:val="FF0000"/>
-        </w:rPr>
-      </w:pPr>
-      <w:r>
-        <w:rPr>
-          <w:rFonts w:ascii="Arial" w:hAnsi="Arial" w:cs="Arial"/>
-          <w:color w:val="FF0000"/>
-        </w:rPr>
-        <w:t>Visual Studio:</w:t>
-      </w:r>
-    </w:p>
-    <w:p>
-      <w:pPr>
-        <w:rPr>
-          <w:rFonts w:ascii="Arial" w:hAnsi="Arial" w:cs="Arial"/>
-        </w:rPr>
-      </w:pPr>
-      <w:r>
-        <w:rPr>
-          <w:rFonts w:ascii="Arial" w:hAnsi="Arial" w:cs="Arial"/>
+    </w:p>
+    <w:p>
+      <w:pPr>
+        <w:rPr>
+          <w:rFonts w:ascii="Arial" w:hAnsi="Arial" w:cs="Arial"/>
+          <w:color w:val="0070C0"/>
+        </w:rPr>
+      </w:pPr>
+      <w:r>
+        <w:rPr>
+          <w:rFonts w:ascii="Arial" w:hAnsi="Arial" w:cs="Arial"/>
+          <w:color w:val="0070C0"/>
+        </w:rPr>
+        <w:t>Visual Studio</w:t>
+      </w:r>
+    </w:p>
+    <w:p>
+      <w:pPr>
+        <w:rPr>
+          <w:rFonts w:ascii="Arial" w:hAnsi="Arial" w:cs="Arial"/>
+        </w:rPr>
+      </w:pPr>
+      <w:r>
+        <w:rPr>
+          <w:rFonts w:ascii="Arial" w:hAnsi="Arial" w:cs="Arial"/>
+          <w:noProof/>
         </w:rPr>
         <w:drawing>
-          <wp:inline distT="0" distB="0" distL="0" distR="0" wp14:anchorId="5E56534E" wp14:editId="1083FED4">
-            <wp:extent cx="6120130" cy="3241675"/>
-            <wp:effectExtent l="0" t="0" r="0" b="0"/>
+          <wp:inline distT="0" distB="0" distL="0" distR="0" wp14:anchorId="5E56534E" wp14:editId="0309FB36">
+            <wp:extent cx="5495529" cy="2910840"/>
+            <wp:effectExtent l="0" t="0" r="0" b="3810"/>
             <wp:docPr id="2" name="Picture 2"/>
             <wp:cNvGraphicFramePr>
               <a:graphicFrameLocks xmlns:a="http://schemas.openxmlformats.org/drawingml/2006/main" noChangeAspect="1"/>
@@ -308,7 +312,7 @@
                   <pic:spPr>
                     <a:xfrm>
                       <a:off x="0" y="0"/>
-                      <a:ext cx="6120130" cy="3241675"/>
+                      <a:ext cx="5501526" cy="2914017"/>
                     </a:xfrm>
                     <a:prstGeom prst="rect">
                       <a:avLst/>
@@ -325,34 +329,34 @@
       <w:pPr>
         <w:rPr>
           <w:rFonts w:ascii="Arial" w:hAnsi="Arial" w:cs="Arial"/>
+          <w:color w:val="0070C0"/>
+        </w:rPr>
+      </w:pPr>
+      <w:r>
+        <w:rPr>
+          <w:rFonts w:ascii="Arial" w:hAnsi="Arial" w:cs="Arial"/>
+          <w:color w:val="0070C0"/>
+        </w:rPr>
+        <w:t>Localhost</w:t>
+      </w:r>
+    </w:p>
+    <w:p>
+      <w:pPr>
+        <w:rPr>
+          <w:rFonts w:ascii="Arial" w:hAnsi="Arial" w:cs="Arial"/>
           <w:color w:val="FF0000"/>
         </w:rPr>
       </w:pPr>
       <w:r>
         <w:rPr>
           <w:rFonts w:ascii="Arial" w:hAnsi="Arial" w:cs="Arial"/>
+          <w:noProof/>
           <w:color w:val="FF0000"/>
         </w:rPr>
-        <w:t>Localhost:</w:t>
-      </w:r>
-    </w:p>
-    <w:p>
-      <w:pPr>
-        <w:rPr>
-          <w:rFonts w:ascii="Arial" w:hAnsi="Arial" w:cs="Arial"/>
-          <w:color w:val="FF0000"/>
-        </w:rPr>
-      </w:pPr>
-      <w:r>
-        <w:rPr>
-          <w:rFonts w:ascii="Arial" w:hAnsi="Arial" w:cs="Arial"/>
-          <w:color w:val="FF0000"/>
-        </w:rPr>
-        <w:lastRenderedPageBreak/>
         <w:drawing>
-          <wp:inline distT="0" distB="0" distL="0" distR="0" wp14:anchorId="6A433D26" wp14:editId="5A594CF6">
-            <wp:extent cx="6120130" cy="3302000"/>
-            <wp:effectExtent l="0" t="0" r="0" b="0"/>
+          <wp:inline distT="0" distB="0" distL="0" distR="0" wp14:anchorId="6A433D26" wp14:editId="02F2DBE2">
+            <wp:extent cx="5532120" cy="2984750"/>
+            <wp:effectExtent l="0" t="0" r="0" b="6350"/>
             <wp:docPr id="1" name="Picture 1" descr="Graphical user interface, text&#10;&#10;Description automatically generated"/>
             <wp:cNvGraphicFramePr>
               <a:graphicFrameLocks xmlns:a="http://schemas.openxmlformats.org/drawingml/2006/main" noChangeAspect="1"/>
@@ -373,7 +377,7 @@
                   <pic:spPr>
                     <a:xfrm>
                       <a:off x="0" y="0"/>
-                      <a:ext cx="6120130" cy="3302000"/>
+                      <a:ext cx="5549763" cy="2994269"/>
                     </a:xfrm>
                     <a:prstGeom prst="rect">
                       <a:avLst/>
@@ -390,73 +394,200 @@
       <w:pPr>
         <w:rPr>
           <w:rFonts w:ascii="Arial" w:hAnsi="Arial" w:cs="Arial"/>
+          <w:color w:val="0070C0"/>
+          <w:lang w:val="fr-FR"/>
+        </w:rPr>
+      </w:pPr>
+      <w:r>
+        <w:rPr>
+          <w:rFonts w:ascii="Arial" w:hAnsi="Arial" w:cs="Arial"/>
+          <w:color w:val="0070C0"/>
+          <w:lang w:val="fr-FR"/>
+        </w:rPr>
+        <w:t>Git Repository</w:t>
+      </w:r>
+    </w:p>
+    <w:p>
+      <w:pPr>
+        <w:rPr>
+          <w:rFonts w:ascii="Arial" w:hAnsi="Arial" w:cs="Arial"/>
+          <w:lang w:val="fr-FR"/>
+        </w:rPr>
+      </w:pPr>
+      <w:r>
+        <w:rPr>
+          <w:rFonts w:ascii="Arial" w:hAnsi="Arial" w:cs="Arial"/>
+          <w:lang w:val="fr-FR"/>
+        </w:rPr>
+        <w:t>https://github.com/Ryukawastaken/FIT5032-Internet-Apps-Dev.git</w:t>
+      </w:r>
+    </w:p>
+    <w:p>
+      <w:pPr>
+        <w:pStyle w:val="Heading11"/>
+      </w:pPr>
+      <w:r>
+        <w:lastRenderedPageBreak/>
+        <w:t xml:space="preserve">Task </w:t>
+      </w:r>
+      <w:r>
+        <w:rPr>
           <w:color w:val="FF0000"/>
         </w:rPr>
-      </w:pPr>
-      <w:r>
-        <w:rPr>
-          <w:rFonts w:ascii="Arial" w:hAnsi="Arial" w:cs="Arial"/>
+        <w:t>1</w:t>
+      </w:r>
+      <w:r>
+        <w:rPr>
           <w:color w:val="FF0000"/>
         </w:rPr>
-        <w:t>Git Repository:</w:t>
-      </w:r>
-    </w:p>
-    <w:p>
-      <w:pPr>
-        <w:rPr>
-          <w:rFonts w:ascii="Arial" w:hAnsi="Arial" w:cs="Arial"/>
-        </w:rPr>
-      </w:pPr>
-      <w:r>
-        <w:rPr>
-          <w:rFonts w:ascii="Arial" w:hAnsi="Arial" w:cs="Arial"/>
-        </w:rPr>
-        <w:t>https://github.com/Ryukawastaken/FIT5032-Internet-Apps-Dev.git</w:t>
-      </w:r>
-    </w:p>
-    <w:p>
-      <w:pPr>
-        <w:rPr>
-          <w:rFonts w:ascii="Arial" w:hAnsi="Arial" w:cs="Arial"/>
+        <w:t>.</w:t>
+      </w:r>
+      <w:r>
+        <w:rPr>
           <w:color w:val="FF0000"/>
         </w:rPr>
-      </w:pPr>
-    </w:p>
-    <w:p>
-      <w:pPr>
-        <w:pStyle w:val="Heading11"/>
-      </w:pPr>
-      <w:r>
-        <w:t xml:space="preserve">Task </w:t>
-      </w:r>
-      <w:r>
-        <w:rPr>
+        <w:t>2</w:t>
+      </w:r>
+    </w:p>
+    <w:p>
+      <w:pPr>
+        <w:pStyle w:val="Heading21"/>
+      </w:pPr>
+      <w:r>
+        <w:t>5 Different Agile Development IDE</w:t>
+      </w:r>
+      <w:r>
+        <w:t>s</w:t>
+      </w:r>
+      <w:r>
+        <w:t>:</w:t>
+      </w:r>
+    </w:p>
+    <w:p>
+      <w:pPr>
+        <w:rPr>
+          <w:rFonts w:ascii="Arial" w:hAnsi="Arial" w:cs="Arial"/>
+        </w:rPr>
+      </w:pPr>
+      <w:r>
+        <w:rPr>
+          <w:rFonts w:ascii="Arial" w:hAnsi="Arial" w:cs="Arial"/>
+        </w:rPr>
+        <w:t>Microsoft Visual Studio</w:t>
+      </w:r>
+      <w:r>
+        <w:rPr>
+          <w:rFonts w:ascii="Arial" w:hAnsi="Arial" w:cs="Arial"/>
+        </w:rPr>
+        <w:t xml:space="preserve"> </w:t>
+      </w:r>
+      <w:r>
+        <w:rPr>
+          <w:rFonts w:ascii="Arial" w:hAnsi="Arial" w:cs="Arial"/>
+        </w:rPr>
+        <w:t>https://visualstudio.microsoft.com/</w:t>
+      </w:r>
+    </w:p>
+    <w:p>
+      <w:pPr>
+        <w:rPr>
+          <w:rFonts w:ascii="Arial" w:hAnsi="Arial" w:cs="Arial"/>
+        </w:rPr>
+      </w:pPr>
+      <w:r>
+        <w:rPr>
+          <w:rFonts w:ascii="Arial" w:hAnsi="Arial" w:cs="Arial"/>
+        </w:rPr>
+        <w:t>JetBrains Rider</w:t>
+      </w:r>
+      <w:r>
+        <w:rPr>
+          <w:rFonts w:ascii="Arial" w:hAnsi="Arial" w:cs="Arial"/>
+        </w:rPr>
+        <w:t xml:space="preserve"> https://www.jetbrains.com/rider/</w:t>
+      </w:r>
+    </w:p>
+    <w:p>
+      <w:pPr>
+        <w:rPr>
+          <w:rFonts w:ascii="Arial" w:hAnsi="Arial" w:cs="Arial"/>
+        </w:rPr>
+      </w:pPr>
+      <w:r>
+        <w:rPr>
+          <w:rFonts w:ascii="Arial" w:hAnsi="Arial" w:cs="Arial"/>
+        </w:rPr>
+        <w:t>Oracle</w:t>
+      </w:r>
+      <w:r>
+        <w:rPr>
+          <w:rFonts w:ascii="Arial" w:hAnsi="Arial" w:cs="Arial"/>
+        </w:rPr>
+        <w:t xml:space="preserve"> NetBeans</w:t>
+      </w:r>
+      <w:r>
+        <w:rPr>
+          <w:rFonts w:ascii="Arial" w:hAnsi="Arial" w:cs="Arial"/>
+        </w:rPr>
+        <w:t xml:space="preserve"> https://www.oracle.com/au/tools/technologies/netbeans-ide.html</w:t>
+      </w:r>
+    </w:p>
+    <w:p>
+      <w:pPr>
+        <w:rPr>
+          <w:rFonts w:ascii="Arial" w:hAnsi="Arial" w:cs="Arial"/>
+        </w:rPr>
+      </w:pPr>
+      <w:r>
+        <w:rPr>
+          <w:rFonts w:ascii="Arial" w:hAnsi="Arial" w:cs="Arial"/>
+        </w:rPr>
+        <w:t>JetBrains IntelliJ</w:t>
+      </w:r>
+      <w:r>
+        <w:rPr>
+          <w:rFonts w:ascii="Arial" w:hAnsi="Arial" w:cs="Arial"/>
+        </w:rPr>
+        <w:t xml:space="preserve"> IDEA https://www.jetbrains.com/idea/</w:t>
+      </w:r>
+    </w:p>
+    <w:p>
+      <w:pPr>
+        <w:rPr>
+          <w:rFonts w:ascii="Arial" w:hAnsi="Arial" w:cs="Arial"/>
+        </w:rPr>
+      </w:pPr>
+      <w:r>
+        <w:rPr>
+          <w:rFonts w:ascii="Arial" w:hAnsi="Arial" w:cs="Arial"/>
+        </w:rPr>
+        <w:t xml:space="preserve">JetBrains </w:t>
+      </w:r>
+      <w:r>
+        <w:rPr>
+          <w:rFonts w:ascii="Arial" w:hAnsi="Arial" w:cs="Arial"/>
+        </w:rPr>
+        <w:t>PyCharm</w:t>
+      </w:r>
+      <w:r>
+        <w:rPr>
+          <w:rFonts w:ascii="Arial" w:hAnsi="Arial" w:cs="Arial"/>
+        </w:rPr>
+        <w:t xml:space="preserve"> </w:t>
+      </w:r>
+      <w:r>
+        <w:rPr>
+          <w:rFonts w:ascii="Arial" w:hAnsi="Arial" w:cs="Arial"/>
+        </w:rPr>
+        <w:t>https://www.jetbrains.com/pycharm/</w:t>
+      </w:r>
+    </w:p>
+    <w:p>
+      <w:pPr>
+        <w:rPr>
+          <w:rFonts w:ascii="Arial" w:hAnsi="Arial" w:cs="Arial"/>
           <w:color w:val="FF0000"/>
         </w:rPr>
-        <w:t>1</w:t>
-      </w:r>
-      <w:r>
-        <w:rPr>
-          <w:color w:val="FF0000"/>
-        </w:rPr>
-        <w:t>.</w:t>
-      </w:r>
-      <w:r>
-        <w:rPr>
-          <w:color w:val="FF0000"/>
-        </w:rPr>
-        <w:t>2</w:t>
-      </w:r>
-      <w:r>
-        <w:t>:</w:t>
-      </w:r>
-    </w:p>
-    <w:p>
-      <w:pPr>
-        <w:rPr>
-          <w:rFonts w:ascii="Arial" w:hAnsi="Arial" w:cs="Arial"/>
-          <w:color w:val="FF0000"/>
-        </w:rPr>
       </w:pPr>
     </w:p>
     <w:p>
@@ -464,191 +595,7 @@
         <w:pStyle w:val="Heading21"/>
       </w:pPr>
       <w:r>
-        <w:t>5 Different Agile Development IDE</w:t>
-      </w:r>
-      <w:r>
-        <w:t>s</w:t>
-      </w:r>
-      <w:r>
-        <w:t>:</w:t>
-      </w:r>
-    </w:p>
-    <w:p>
-      <w:pPr>
-        <w:rPr>
-          <w:rFonts w:ascii="Arial" w:hAnsi="Arial" w:cs="Arial"/>
-        </w:rPr>
-      </w:pPr>
-      <w:r>
-        <w:rPr>
-          <w:rFonts w:ascii="Arial" w:hAnsi="Arial" w:cs="Arial"/>
-        </w:rPr>
-        <w:t>Microsoft Visual Studio</w:t>
-      </w:r>
-      <w:r>
-        <w:rPr>
-          <w:rFonts w:ascii="Arial" w:hAnsi="Arial" w:cs="Arial"/>
-        </w:rPr>
-        <w:t xml:space="preserve"> </w:t>
-      </w:r>
-      <w:r>
-        <w:rPr>
-          <w:rFonts w:ascii="Arial" w:hAnsi="Arial" w:cs="Arial"/>
-        </w:rPr>
-        <w:t>https://visualstudio.microsoft.com/</w:t>
-      </w:r>
-    </w:p>
-    <w:p>
-      <w:pPr>
-        <w:rPr>
-          <w:rFonts w:ascii="Arial" w:hAnsi="Arial" w:cs="Arial"/>
-          <w:lang w:val="fr-FR"/>
-        </w:rPr>
-      </w:pPr>
-      <w:proofErr w:type="spellStart"/>
-      <w:r>
-        <w:rPr>
-          <w:rFonts w:ascii="Arial" w:hAnsi="Arial" w:cs="Arial"/>
-          <w:lang w:val="fr-FR"/>
-        </w:rPr>
-        <w:t>JetBrains</w:t>
-      </w:r>
-      <w:proofErr w:type="spellEnd"/>
-      <w:r>
-        <w:rPr>
-          <w:rFonts w:ascii="Arial" w:hAnsi="Arial" w:cs="Arial"/>
-          <w:lang w:val="fr-FR"/>
-        </w:rPr>
-        <w:t xml:space="preserve"> Rider</w:t>
-      </w:r>
-      <w:r>
-        <w:rPr>
-          <w:rFonts w:ascii="Arial" w:hAnsi="Arial" w:cs="Arial"/>
-          <w:lang w:val="fr-FR"/>
-        </w:rPr>
-        <w:t xml:space="preserve"> </w:t>
-      </w:r>
-      <w:r>
-        <w:rPr>
-          <w:rFonts w:ascii="Arial" w:hAnsi="Arial" w:cs="Arial"/>
-          <w:lang w:val="fr-FR"/>
-        </w:rPr>
-        <w:t>https://www.jetbrains.com/rider/</w:t>
-      </w:r>
-    </w:p>
-    <w:p>
-      <w:pPr>
-        <w:rPr>
-          <w:rFonts w:ascii="Arial" w:hAnsi="Arial" w:cs="Arial"/>
-          <w:lang w:val="fr-FR"/>
-        </w:rPr>
-      </w:pPr>
-      <w:r>
-        <w:rPr>
-          <w:rFonts w:ascii="Arial" w:hAnsi="Arial" w:cs="Arial"/>
-          <w:lang w:val="fr-FR"/>
-        </w:rPr>
-        <w:t>Oracle</w:t>
-      </w:r>
-      <w:r>
-        <w:rPr>
-          <w:rFonts w:ascii="Arial" w:hAnsi="Arial" w:cs="Arial"/>
-          <w:lang w:val="fr-FR"/>
-        </w:rPr>
-        <w:t xml:space="preserve"> N</w:t>
-      </w:r>
-      <w:r>
-        <w:rPr>
-          <w:rFonts w:ascii="Arial" w:hAnsi="Arial" w:cs="Arial"/>
-          <w:lang w:val="fr-FR"/>
-        </w:rPr>
-        <w:t>etBeans</w:t>
-      </w:r>
-      <w:r>
-        <w:rPr>
-          <w:rFonts w:ascii="Arial" w:hAnsi="Arial" w:cs="Arial"/>
-          <w:lang w:val="fr-FR"/>
-        </w:rPr>
-        <w:t xml:space="preserve"> </w:t>
-      </w:r>
-      <w:r>
-        <w:rPr>
-          <w:rFonts w:ascii="Arial" w:hAnsi="Arial" w:cs="Arial"/>
-          <w:lang w:val="fr-FR"/>
-        </w:rPr>
-        <w:t>https://www.oracle.com/au/tools/technologies/netbeans-ide.html</w:t>
-      </w:r>
-    </w:p>
-    <w:p>
-      <w:pPr>
-        <w:rPr>
-          <w:rFonts w:ascii="Arial" w:hAnsi="Arial" w:cs="Arial"/>
-        </w:rPr>
-      </w:pPr>
-      <w:r>
-        <w:rPr>
-          <w:rFonts w:ascii="Arial" w:hAnsi="Arial" w:cs="Arial"/>
-        </w:rPr>
-        <w:t>JetBrains IntelliJ</w:t>
-      </w:r>
-      <w:r>
-        <w:rPr>
-          <w:rFonts w:ascii="Arial" w:hAnsi="Arial" w:cs="Arial"/>
-        </w:rPr>
-        <w:t xml:space="preserve"> IDEA </w:t>
-      </w:r>
-      <w:r>
-        <w:rPr>
-          <w:rFonts w:ascii="Arial" w:hAnsi="Arial" w:cs="Arial"/>
-        </w:rPr>
-        <w:t>https://www.jetbrains.com/idea/</w:t>
-      </w:r>
-    </w:p>
-    <w:p>
-      <w:pPr>
-        <w:rPr>
-          <w:rFonts w:ascii="Arial" w:hAnsi="Arial" w:cs="Arial"/>
-        </w:rPr>
-      </w:pPr>
-      <w:r>
-        <w:rPr>
-          <w:rFonts w:ascii="Arial" w:hAnsi="Arial" w:cs="Arial"/>
-        </w:rPr>
-        <w:t xml:space="preserve">JetBrains </w:t>
-      </w:r>
-      <w:r>
-        <w:rPr>
-          <w:rFonts w:ascii="Arial" w:hAnsi="Arial" w:cs="Arial"/>
-        </w:rPr>
-        <w:t>PyCharm</w:t>
-      </w:r>
-      <w:r>
-        <w:rPr>
-          <w:rFonts w:ascii="Arial" w:hAnsi="Arial" w:cs="Arial"/>
-        </w:rPr>
-        <w:t xml:space="preserve"> </w:t>
-      </w:r>
-      <w:r>
-        <w:rPr>
-          <w:rFonts w:ascii="Arial" w:hAnsi="Arial" w:cs="Arial"/>
-        </w:rPr>
-        <w:t>https://www.jetbrains.com/pycharm/</w:t>
-      </w:r>
-    </w:p>
-    <w:p>
-      <w:pPr>
-        <w:rPr>
-          <w:rFonts w:ascii="Arial" w:hAnsi="Arial" w:cs="Arial"/>
-          <w:color w:val="FF0000"/>
-        </w:rPr>
-      </w:pPr>
-    </w:p>
-    <w:p>
-      <w:pPr>
-        <w:pStyle w:val="Heading21"/>
-      </w:pPr>
-      <w:r>
-        <w:t>Features of Visual Studio Community Edition:</w:t>
+        <w:t>Features of Visual Studio Community Edition</w:t>
       </w:r>
     </w:p>
     <w:p>
@@ -656,7 +603,7 @@
         <w:pStyle w:val="Heading31"/>
       </w:pPr>
       <w:r>
-        <w:t>Breakpoints/Debugging:</w:t>
+        <w:t>Breakpoints/Debugging</w:t>
       </w:r>
     </w:p>
     <w:p>
@@ -737,8 +684,8 @@
       <w:r>
         <w:rPr>
           <w:rFonts w:ascii="Arial" w:hAnsi="Arial" w:cs="Arial"/>
-        </w:rPr>
-        <w:lastRenderedPageBreak/>
+          <w:noProof/>
+        </w:rPr>
         <w:drawing>
           <wp:inline distT="0" distB="0" distL="0" distR="0" wp14:anchorId="278F0E01" wp14:editId="053048F6">
             <wp:extent cx="6120130" cy="3254375"/>
@@ -781,7 +728,7 @@
         <w:pStyle w:val="Heading31"/>
       </w:pPr>
       <w:r>
-        <w:t>Method Renaming with updated references:</w:t>
+        <w:t>Method Renaming with updated references</w:t>
       </w:r>
     </w:p>
     <w:p>
@@ -847,7 +794,9 @@
       <w:r>
         <w:rPr>
           <w:rFonts w:ascii="Arial" w:hAnsi="Arial" w:cs="Arial"/>
-        </w:rPr>
+          <w:noProof/>
+        </w:rPr>
+        <w:lastRenderedPageBreak/>
         <w:drawing>
           <wp:inline distT="0" distB="0" distL="0" distR="0" wp14:anchorId="4E8C9B83" wp14:editId="7D72E28C">
             <wp:extent cx="6120130" cy="2848610"/>
@@ -890,7 +839,7 @@
         <w:pStyle w:val="Heading31"/>
       </w:pPr>
       <w:r>
-        <w:t>Integrated Git/Version Control:</w:t>
+        <w:t>Integrated Git/Version Control</w:t>
       </w:r>
     </w:p>
     <w:p>
@@ -956,8 +905,8 @@
       <w:r>
         <w:rPr>
           <w:rFonts w:ascii="Arial" w:hAnsi="Arial" w:cs="Arial"/>
-        </w:rPr>
-        <w:lastRenderedPageBreak/>
+          <w:noProof/>
+        </w:rPr>
         <w:drawing>
           <wp:inline distT="0" distB="0" distL="0" distR="0" wp14:anchorId="6045978F" wp14:editId="007C74BD">
             <wp:extent cx="6120130" cy="3134360"/>
@@ -1000,7 +949,7 @@
         <w:pStyle w:val="Heading31"/>
       </w:pPr>
       <w:r>
-        <w:t>Extension Support:</w:t>
+        <w:t>Extension Support</w:t>
       </w:r>
     </w:p>
     <w:p>
@@ -1048,7 +997,9 @@
       <w:r>
         <w:rPr>
           <w:rFonts w:ascii="Arial" w:hAnsi="Arial" w:cs="Arial"/>
-        </w:rPr>
+          <w:noProof/>
+        </w:rPr>
+        <w:lastRenderedPageBreak/>
         <w:drawing>
           <wp:inline distT="0" distB="0" distL="0" distR="0" wp14:anchorId="0535CC2D" wp14:editId="5A421398">
             <wp:extent cx="6120130" cy="3255645"/>
@@ -1091,7 +1042,7 @@
         <w:pStyle w:val="Heading31"/>
       </w:pPr>
       <w:r>
-        <w:t>Quick Actions and Refactoring:</w:t>
+        <w:t>Quick Actions and Refactoring</w:t>
       </w:r>
     </w:p>
     <w:p>
@@ -1157,8 +1108,8 @@
       <w:r>
         <w:rPr>
           <w:rFonts w:ascii="Arial" w:hAnsi="Arial" w:cs="Arial"/>
-        </w:rPr>
-        <w:lastRenderedPageBreak/>
+          <w:noProof/>
+        </w:rPr>
         <w:drawing>
           <wp:inline distT="0" distB="0" distL="0" distR="0" wp14:anchorId="1A028E8F" wp14:editId="40E487F5">
             <wp:extent cx="6120130" cy="3228975"/>
@@ -1213,16 +1164,567 @@
     <w:p>
       <w:pPr>
         <w:rPr>
-          <w:rFonts w:ascii="Arial" w:hAnsi="Arial" w:cs="Arial"/>
-        </w:rPr>
-      </w:pPr>
-    </w:p>
-    <w:p>
-      <w:pPr>
-        <w:rPr>
-          <w:rFonts w:ascii="Arial" w:hAnsi="Arial" w:cs="Arial"/>
-        </w:rPr>
-      </w:pPr>
+          <w:rFonts w:ascii="Arial Narrow" w:eastAsia="Calibri" w:hAnsi="Arial Narrow" w:cs="Arial"/>
+          <w:b/>
+          <w:caps/>
+          <w:color w:val="006CAB"/>
+          <w:sz w:val="32"/>
+          <w:szCs w:val="32"/>
+        </w:rPr>
+      </w:pPr>
+      <w:r>
+        <w:br w:type="page"/>
+      </w:r>
+    </w:p>
+    <w:p>
+      <w:pPr>
+        <w:pStyle w:val="Heading11"/>
+      </w:pPr>
+      <w:r>
+        <w:lastRenderedPageBreak/>
+        <w:t xml:space="preserve">Task </w:t>
+      </w:r>
+      <w:r>
+        <w:rPr>
+          <w:color w:val="FF0000"/>
+        </w:rPr>
+        <w:t>2</w:t>
+      </w:r>
+      <w:r>
+        <w:rPr>
+          <w:color w:val="FF0000"/>
+        </w:rPr>
+        <w:t>.</w:t>
+      </w:r>
+      <w:r>
+        <w:rPr>
+          <w:color w:val="FF0000"/>
+        </w:rPr>
+        <w:t>1</w:t>
+      </w:r>
+    </w:p>
+    <w:p>
+      <w:pPr>
+        <w:pStyle w:val="Heading21"/>
+      </w:pPr>
+      <w:r>
+        <w:t>CSS</w:t>
+      </w:r>
+    </w:p>
+    <w:p>
+      <w:pPr>
+        <w:pStyle w:val="Heading31"/>
+      </w:pPr>
+      <w:r>
+        <w:t>Webpage</w:t>
+      </w:r>
+    </w:p>
+    <w:p>
+      <w:pPr>
+        <w:pStyle w:val="Bodycopy"/>
+      </w:pPr>
+      <w:r>
+        <w:drawing>
+          <wp:inline distT="0" distB="0" distL="0" distR="0" wp14:anchorId="60AF5658" wp14:editId="607DAC81">
+            <wp:extent cx="6120130" cy="2752090"/>
+            <wp:effectExtent l="0" t="0" r="0" b="0"/>
+            <wp:docPr id="8" name="Picture 8" descr="Text&#10;&#10;Description automatically generated"/>
+            <wp:cNvGraphicFramePr>
+              <a:graphicFrameLocks xmlns:a="http://schemas.openxmlformats.org/drawingml/2006/main" noChangeAspect="1"/>
+            </wp:cNvGraphicFramePr>
+            <a:graphic xmlns:a="http://schemas.openxmlformats.org/drawingml/2006/main">
+              <a:graphicData uri="http://schemas.openxmlformats.org/drawingml/2006/picture">
+                <pic:pic xmlns:pic="http://schemas.openxmlformats.org/drawingml/2006/picture">
+                  <pic:nvPicPr>
+                    <pic:cNvPr id="8" name="Picture 8" descr="Text&#10;&#10;Description automatically generated"/>
+                    <pic:cNvPicPr/>
+                  </pic:nvPicPr>
+                  <pic:blipFill>
+                    <a:blip r:embed="rId15"/>
+                    <a:stretch>
+                      <a:fillRect/>
+                    </a:stretch>
+                  </pic:blipFill>
+                  <pic:spPr>
+                    <a:xfrm>
+                      <a:off x="0" y="0"/>
+                      <a:ext cx="6120130" cy="2752090"/>
+                    </a:xfrm>
+                    <a:prstGeom prst="rect">
+                      <a:avLst/>
+                    </a:prstGeom>
+                  </pic:spPr>
+                </pic:pic>
+              </a:graphicData>
+            </a:graphic>
+          </wp:inline>
+        </w:drawing>
+      </w:r>
+    </w:p>
+    <w:p>
+      <w:pPr>
+        <w:pStyle w:val="Heading31"/>
+      </w:pPr>
+      <w:r>
+        <w:t>Code</w:t>
+      </w:r>
+    </w:p>
+    <w:p>
+      <w:pPr>
+        <w:pStyle w:val="Bodycopy"/>
+      </w:pPr>
+      <w:r>
+        <w:drawing>
+          <wp:inline distT="0" distB="0" distL="0" distR="0" wp14:anchorId="2F500E9E" wp14:editId="2D4D978B">
+            <wp:extent cx="4092295" cy="3101609"/>
+            <wp:effectExtent l="0" t="0" r="3810" b="3810"/>
+            <wp:docPr id="9" name="Picture 9" descr="A screenshot of a computer&#10;&#10;Description automatically generated with medium confidence"/>
+            <wp:cNvGraphicFramePr>
+              <a:graphicFrameLocks xmlns:a="http://schemas.openxmlformats.org/drawingml/2006/main" noChangeAspect="1"/>
+            </wp:cNvGraphicFramePr>
+            <a:graphic xmlns:a="http://schemas.openxmlformats.org/drawingml/2006/main">
+              <a:graphicData uri="http://schemas.openxmlformats.org/drawingml/2006/picture">
+                <pic:pic xmlns:pic="http://schemas.openxmlformats.org/drawingml/2006/picture">
+                  <pic:nvPicPr>
+                    <pic:cNvPr id="9" name="Picture 9" descr="A screenshot of a computer&#10;&#10;Description automatically generated with medium confidence"/>
+                    <pic:cNvPicPr/>
+                  </pic:nvPicPr>
+                  <pic:blipFill>
+                    <a:blip r:embed="rId16"/>
+                    <a:stretch>
+                      <a:fillRect/>
+                    </a:stretch>
+                  </pic:blipFill>
+                  <pic:spPr>
+                    <a:xfrm>
+                      <a:off x="0" y="0"/>
+                      <a:ext cx="4092295" cy="3101609"/>
+                    </a:xfrm>
+                    <a:prstGeom prst="rect">
+                      <a:avLst/>
+                    </a:prstGeom>
+                  </pic:spPr>
+                </pic:pic>
+              </a:graphicData>
+            </a:graphic>
+          </wp:inline>
+        </w:drawing>
+      </w:r>
+    </w:p>
+    <w:p>
+      <w:pPr>
+        <w:pStyle w:val="Heading21"/>
+      </w:pPr>
+      <w:r>
+        <w:t>Bootstrap</w:t>
+      </w:r>
+    </w:p>
+    <w:p>
+      <w:pPr>
+        <w:pStyle w:val="Heading31"/>
+      </w:pPr>
+      <w:r>
+        <w:t>Webpage</w:t>
+      </w:r>
+    </w:p>
+    <w:p>
+      <w:pPr>
+        <w:pStyle w:val="Bodycopy"/>
+      </w:pPr>
+      <w:r>
+        <w:lastRenderedPageBreak/>
+        <w:drawing>
+          <wp:inline distT="0" distB="0" distL="0" distR="0" wp14:anchorId="39DD1959" wp14:editId="1D0E30DA">
+            <wp:extent cx="6120130" cy="2175510"/>
+            <wp:effectExtent l="0" t="0" r="0" b="0"/>
+            <wp:docPr id="10" name="Picture 10"/>
+            <wp:cNvGraphicFramePr>
+              <a:graphicFrameLocks xmlns:a="http://schemas.openxmlformats.org/drawingml/2006/main" noChangeAspect="1"/>
+            </wp:cNvGraphicFramePr>
+            <a:graphic xmlns:a="http://schemas.openxmlformats.org/drawingml/2006/main">
+              <a:graphicData uri="http://schemas.openxmlformats.org/drawingml/2006/picture">
+                <pic:pic xmlns:pic="http://schemas.openxmlformats.org/drawingml/2006/picture">
+                  <pic:nvPicPr>
+                    <pic:cNvPr id="1" name=""/>
+                    <pic:cNvPicPr/>
+                  </pic:nvPicPr>
+                  <pic:blipFill>
+                    <a:blip r:embed="rId17"/>
+                    <a:stretch>
+                      <a:fillRect/>
+                    </a:stretch>
+                  </pic:blipFill>
+                  <pic:spPr>
+                    <a:xfrm>
+                      <a:off x="0" y="0"/>
+                      <a:ext cx="6120130" cy="2175510"/>
+                    </a:xfrm>
+                    <a:prstGeom prst="rect">
+                      <a:avLst/>
+                    </a:prstGeom>
+                  </pic:spPr>
+                </pic:pic>
+              </a:graphicData>
+            </a:graphic>
+          </wp:inline>
+        </w:drawing>
+      </w:r>
+    </w:p>
+    <w:p>
+      <w:pPr>
+        <w:pStyle w:val="Heading31"/>
+      </w:pPr>
+      <w:r>
+        <w:t>Code</w:t>
+      </w:r>
+    </w:p>
+    <w:p>
+      <w:pPr>
+        <w:pStyle w:val="Bodycopy"/>
+      </w:pPr>
+      <w:r>
+        <w:drawing>
+          <wp:inline distT="0" distB="0" distL="0" distR="0" wp14:anchorId="74AF2DE3" wp14:editId="7F804FA7">
+            <wp:extent cx="3330229" cy="3962743"/>
+            <wp:effectExtent l="0" t="0" r="3810" b="0"/>
+            <wp:docPr id="12" name="Picture 12" descr="A screenshot of a computer&#10;&#10;Description automatically generated with medium confidence"/>
+            <wp:cNvGraphicFramePr>
+              <a:graphicFrameLocks xmlns:a="http://schemas.openxmlformats.org/drawingml/2006/main" noChangeAspect="1"/>
+            </wp:cNvGraphicFramePr>
+            <a:graphic xmlns:a="http://schemas.openxmlformats.org/drawingml/2006/main">
+              <a:graphicData uri="http://schemas.openxmlformats.org/drawingml/2006/picture">
+                <pic:pic xmlns:pic="http://schemas.openxmlformats.org/drawingml/2006/picture">
+                  <pic:nvPicPr>
+                    <pic:cNvPr id="12" name="Picture 12" descr="A screenshot of a computer&#10;&#10;Description automatically generated with medium confidence"/>
+                    <pic:cNvPicPr/>
+                  </pic:nvPicPr>
+                  <pic:blipFill>
+                    <a:blip r:embed="rId18"/>
+                    <a:stretch>
+                      <a:fillRect/>
+                    </a:stretch>
+                  </pic:blipFill>
+                  <pic:spPr>
+                    <a:xfrm>
+                      <a:off x="0" y="0"/>
+                      <a:ext cx="3330229" cy="3962743"/>
+                    </a:xfrm>
+                    <a:prstGeom prst="rect">
+                      <a:avLst/>
+                    </a:prstGeom>
+                  </pic:spPr>
+                </pic:pic>
+              </a:graphicData>
+            </a:graphic>
+          </wp:inline>
+        </w:drawing>
+      </w:r>
+    </w:p>
+    <w:p>
+      <w:pPr>
+        <w:pStyle w:val="Heading21"/>
+        <w:rPr>
+          <w:lang w:val="fr-FR"/>
+        </w:rPr>
+      </w:pPr>
+      <w:r>
+        <w:rPr>
+          <w:lang w:val="fr-FR"/>
+        </w:rPr>
+        <w:t>Git Repository</w:t>
+      </w:r>
+    </w:p>
+    <w:p>
+      <w:pPr>
+        <w:rPr>
+          <w:rFonts w:ascii="Arial" w:hAnsi="Arial" w:cs="Arial"/>
+          <w:lang w:val="fr-FR"/>
+        </w:rPr>
+      </w:pPr>
+      <w:r>
+        <w:rPr>
+          <w:rFonts w:ascii="Arial" w:hAnsi="Arial" w:cs="Arial"/>
+          <w:lang w:val="fr-FR"/>
+        </w:rPr>
+        <w:t>https://github.com/Ryukawastaken/FIT5032-Internet-Apps-Dev.git</w:t>
+      </w:r>
+    </w:p>
+    <w:p>
+      <w:pPr>
+        <w:pStyle w:val="Bodycopy"/>
+        <w:rPr>
+          <w:lang w:val="fr-FR"/>
+        </w:rPr>
+      </w:pPr>
+    </w:p>
+    <w:p>
+      <w:pPr>
+        <w:rPr>
+          <w:rFonts w:ascii="Arial Narrow" w:eastAsia="Calibri" w:hAnsi="Arial Narrow" w:cs="Arial"/>
+          <w:b/>
+          <w:caps/>
+          <w:color w:val="006CAB"/>
+          <w:sz w:val="32"/>
+          <w:szCs w:val="32"/>
+          <w:lang w:val="fr-FR"/>
+        </w:rPr>
+      </w:pPr>
+      <w:r>
+        <w:rPr>
+          <w:lang w:val="fr-FR"/>
+        </w:rPr>
+        <w:br w:type="page"/>
+      </w:r>
+    </w:p>
+    <w:p>
+      <w:pPr>
+        <w:pStyle w:val="Heading11"/>
+      </w:pPr>
+      <w:r>
+        <w:lastRenderedPageBreak/>
+        <w:t xml:space="preserve">Task </w:t>
+      </w:r>
+      <w:r>
+        <w:rPr>
+          <w:color w:val="FF0000"/>
+        </w:rPr>
+        <w:t>2.2</w:t>
+      </w:r>
+    </w:p>
+    <w:p>
+      <w:pPr>
+        <w:pStyle w:val="Heading21"/>
+      </w:pPr>
+      <w:r>
+        <w:t>Web Application</w:t>
+      </w:r>
+    </w:p>
+    <w:p>
+      <w:pPr>
+        <w:pStyle w:val="Bodycopy"/>
+      </w:pPr>
+      <w:r>
+        <w:drawing>
+          <wp:inline distT="0" distB="0" distL="0" distR="0" wp14:anchorId="6FB9F61A" wp14:editId="35BF4E8E">
+            <wp:extent cx="6120130" cy="1631950"/>
+            <wp:effectExtent l="0" t="0" r="0" b="6350"/>
+            <wp:docPr id="13" name="Picture 13" descr="Graphical user interface, text, application&#10;&#10;Description automatically generated"/>
+            <wp:cNvGraphicFramePr>
+              <a:graphicFrameLocks xmlns:a="http://schemas.openxmlformats.org/drawingml/2006/main" noChangeAspect="1"/>
+            </wp:cNvGraphicFramePr>
+            <a:graphic xmlns:a="http://schemas.openxmlformats.org/drawingml/2006/main">
+              <a:graphicData uri="http://schemas.openxmlformats.org/drawingml/2006/picture">
+                <pic:pic xmlns:pic="http://schemas.openxmlformats.org/drawingml/2006/picture">
+                  <pic:nvPicPr>
+                    <pic:cNvPr id="13" name="Picture 13" descr="Graphical user interface, text, application&#10;&#10;Description automatically generated"/>
+                    <pic:cNvPicPr/>
+                  </pic:nvPicPr>
+                  <pic:blipFill>
+                    <a:blip r:embed="rId19"/>
+                    <a:stretch>
+                      <a:fillRect/>
+                    </a:stretch>
+                  </pic:blipFill>
+                  <pic:spPr>
+                    <a:xfrm>
+                      <a:off x="0" y="0"/>
+                      <a:ext cx="6120130" cy="1631950"/>
+                    </a:xfrm>
+                    <a:prstGeom prst="rect">
+                      <a:avLst/>
+                    </a:prstGeom>
+                  </pic:spPr>
+                </pic:pic>
+              </a:graphicData>
+            </a:graphic>
+          </wp:inline>
+        </w:drawing>
+      </w:r>
+    </w:p>
+    <w:p>
+      <w:pPr>
+        <w:pStyle w:val="Heading21"/>
+      </w:pPr>
+      <w:r>
+        <w:t>Database Schema</w:t>
+      </w:r>
+    </w:p>
+    <w:p>
+      <w:pPr>
+        <w:pStyle w:val="Bodycopy"/>
+      </w:pPr>
+      <w:r>
+        <w:drawing>
+          <wp:inline distT="0" distB="0" distL="0" distR="0" wp14:anchorId="6AE47977" wp14:editId="5A14C869">
+            <wp:extent cx="4084674" cy="2667231"/>
+            <wp:effectExtent l="0" t="0" r="0" b="0"/>
+            <wp:docPr id="14" name="Picture 14" descr="Graphical user interface, text, application&#10;&#10;Description automatically generated"/>
+            <wp:cNvGraphicFramePr>
+              <a:graphicFrameLocks xmlns:a="http://schemas.openxmlformats.org/drawingml/2006/main" noChangeAspect="1"/>
+            </wp:cNvGraphicFramePr>
+            <a:graphic xmlns:a="http://schemas.openxmlformats.org/drawingml/2006/main">
+              <a:graphicData uri="http://schemas.openxmlformats.org/drawingml/2006/picture">
+                <pic:pic xmlns:pic="http://schemas.openxmlformats.org/drawingml/2006/picture">
+                  <pic:nvPicPr>
+                    <pic:cNvPr id="14" name="Picture 14" descr="Graphical user interface, text, application&#10;&#10;Description automatically generated"/>
+                    <pic:cNvPicPr/>
+                  </pic:nvPicPr>
+                  <pic:blipFill>
+                    <a:blip r:embed="rId20"/>
+                    <a:stretch>
+                      <a:fillRect/>
+                    </a:stretch>
+                  </pic:blipFill>
+                  <pic:spPr>
+                    <a:xfrm>
+                      <a:off x="0" y="0"/>
+                      <a:ext cx="4084674" cy="2667231"/>
+                    </a:xfrm>
+                    <a:prstGeom prst="rect">
+                      <a:avLst/>
+                    </a:prstGeom>
+                  </pic:spPr>
+                </pic:pic>
+              </a:graphicData>
+            </a:graphic>
+          </wp:inline>
+        </w:drawing>
+      </w:r>
+    </w:p>
+    <w:p>
+      <w:pPr>
+        <w:pStyle w:val="Heading21"/>
+      </w:pPr>
+      <w:r>
+        <w:t>Code</w:t>
+      </w:r>
+    </w:p>
+    <w:p>
+      <w:pPr>
+        <w:pStyle w:val="Heading31"/>
+      </w:pPr>
+      <w:r>
+        <w:t>Student Model</w:t>
+      </w:r>
+    </w:p>
+    <w:p>
+      <w:pPr>
+        <w:pStyle w:val="Bodycopy"/>
+      </w:pPr>
+      <w:r>
+        <w:drawing>
+          <wp:inline distT="0" distB="0" distL="0" distR="0" wp14:anchorId="03097490" wp14:editId="71702C01">
+            <wp:extent cx="6120130" cy="2904490"/>
+            <wp:effectExtent l="0" t="0" r="0" b="0"/>
+            <wp:docPr id="15" name="Picture 15" descr="Text&#10;&#10;Description automatically generated"/>
+            <wp:cNvGraphicFramePr>
+              <a:graphicFrameLocks xmlns:a="http://schemas.openxmlformats.org/drawingml/2006/main" noChangeAspect="1"/>
+            </wp:cNvGraphicFramePr>
+            <a:graphic xmlns:a="http://schemas.openxmlformats.org/drawingml/2006/main">
+              <a:graphicData uri="http://schemas.openxmlformats.org/drawingml/2006/picture">
+                <pic:pic xmlns:pic="http://schemas.openxmlformats.org/drawingml/2006/picture">
+                  <pic:nvPicPr>
+                    <pic:cNvPr id="15" name="Picture 15" descr="Text&#10;&#10;Description automatically generated"/>
+                    <pic:cNvPicPr/>
+                  </pic:nvPicPr>
+                  <pic:blipFill>
+                    <a:blip r:embed="rId21"/>
+                    <a:stretch>
+                      <a:fillRect/>
+                    </a:stretch>
+                  </pic:blipFill>
+                  <pic:spPr>
+                    <a:xfrm>
+                      <a:off x="0" y="0"/>
+                      <a:ext cx="6120130" cy="2904490"/>
+                    </a:xfrm>
+                    <a:prstGeom prst="rect">
+                      <a:avLst/>
+                    </a:prstGeom>
+                  </pic:spPr>
+                </pic:pic>
+              </a:graphicData>
+            </a:graphic>
+          </wp:inline>
+        </w:drawing>
+      </w:r>
+    </w:p>
+    <w:p>
+      <w:pPr>
+        <w:pStyle w:val="Heading31"/>
+      </w:pPr>
+      <w:r>
+        <w:lastRenderedPageBreak/>
+        <w:t>Controller</w:t>
+      </w:r>
+    </w:p>
+    <w:p>
+      <w:pPr>
+        <w:rPr>
+          <w:rFonts w:ascii="Arial" w:hAnsi="Arial" w:cs="Arial"/>
+        </w:rPr>
+      </w:pPr>
+      <w:r>
+        <w:rPr>
+          <w:rFonts w:ascii="Arial" w:hAnsi="Arial" w:cs="Arial"/>
+        </w:rPr>
+        <w:drawing>
+          <wp:inline distT="0" distB="0" distL="0" distR="0" wp14:anchorId="36331495" wp14:editId="50418810">
+            <wp:extent cx="6120130" cy="2919095"/>
+            <wp:effectExtent l="0" t="0" r="0" b="0"/>
+            <wp:docPr id="16" name="Picture 16"/>
+            <wp:cNvGraphicFramePr>
+              <a:graphicFrameLocks xmlns:a="http://schemas.openxmlformats.org/drawingml/2006/main" noChangeAspect="1"/>
+            </wp:cNvGraphicFramePr>
+            <a:graphic xmlns:a="http://schemas.openxmlformats.org/drawingml/2006/main">
+              <a:graphicData uri="http://schemas.openxmlformats.org/drawingml/2006/picture">
+                <pic:pic xmlns:pic="http://schemas.openxmlformats.org/drawingml/2006/picture">
+                  <pic:nvPicPr>
+                    <pic:cNvPr id="1" name=""/>
+                    <pic:cNvPicPr/>
+                  </pic:nvPicPr>
+                  <pic:blipFill>
+                    <a:blip r:embed="rId22"/>
+                    <a:stretch>
+                      <a:fillRect/>
+                    </a:stretch>
+                  </pic:blipFill>
+                  <pic:spPr>
+                    <a:xfrm>
+                      <a:off x="0" y="0"/>
+                      <a:ext cx="6120130" cy="2919095"/>
+                    </a:xfrm>
+                    <a:prstGeom prst="rect">
+                      <a:avLst/>
+                    </a:prstGeom>
+                  </pic:spPr>
+                </pic:pic>
+              </a:graphicData>
+            </a:graphic>
+          </wp:inline>
+        </w:drawing>
+      </w:r>
+    </w:p>
+    <w:p>
+      <w:pPr>
+        <w:pStyle w:val="Heading21"/>
+      </w:pPr>
+      <w:r>
+        <w:t>Git Repository</w:t>
+      </w:r>
+    </w:p>
+    <w:p>
+      <w:pPr>
+        <w:rPr>
+          <w:rFonts w:ascii="Arial" w:hAnsi="Arial" w:cs="Arial"/>
+        </w:rPr>
+      </w:pPr>
+      <w:r>
+        <w:rPr>
+          <w:rFonts w:ascii="Arial" w:hAnsi="Arial" w:cs="Arial"/>
+        </w:rPr>
+        <w:t>https://github.com/Ryukawastaken/FIT5032-Internet-Apps-Dev.git</w:t>
+      </w:r>
     </w:p>
     <w:p>
       <w:pPr>
@@ -1255,10 +1757,10 @@
       </w:pPr>
     </w:p>
     <w:sectPr>
-      <w:headerReference w:type="default" r:id="rId15"/>
-      <w:footerReference w:type="even" r:id="rId16"/>
-      <w:footerReference w:type="default" r:id="rId17"/>
-      <w:footerReference w:type="first" r:id="rId18"/>
+      <w:headerReference w:type="default" r:id="rId23"/>
+      <w:footerReference w:type="even" r:id="rId24"/>
+      <w:footerReference w:type="default" r:id="rId25"/>
+      <w:footerReference w:type="first" r:id="rId26"/>
       <w:pgSz w:w="11906" w:h="16838"/>
       <w:pgMar w:top="567" w:right="1134" w:bottom="567" w:left="1134" w:header="709" w:footer="352" w:gutter="0"/>
       <w:pgNumType w:chapStyle="1"/>

</xml_diff>